<commit_message>
template widened input fields
</commit_message>
<xml_diff>
--- a/Templates/ERIGrid_Test_Description_Template.docx
+++ b/Templates/ERIGrid_Test_Description_Template.docx
@@ -288,7 +288,7 @@
     </w:p>
     <w:tbl>
       <w:tblPr>
-        <w:tblW w:w="9538" w:type="dxa"/>
+        <w:tblW w:w="9589" w:type="dxa"/>
         <w:jc w:val="center"/>
         <w:tblBorders>
           <w:top w:val="single" w:sz="6" w:space="0" w:color="000000"/>
@@ -303,8 +303,8 @@
       </w:tblPr>
       <w:tblGrid>
         <w:gridCol w:w="233"/>
-        <w:gridCol w:w="3592"/>
-        <w:gridCol w:w="5713"/>
+        <w:gridCol w:w="2978"/>
+        <w:gridCol w:w="6378"/>
       </w:tblGrid>
       <w:tr>
         <w:trPr>
@@ -312,7 +312,7 @@
         </w:trPr>
         <w:tc>
           <w:tcPr>
-            <w:tcW w:w="3825" w:type="dxa"/>
+            <w:tcW w:w="3211" w:type="dxa"/>
             <w:gridSpan w:val="2"/>
             <w:tcBorders>
               <w:top w:val="single" w:sz="8" w:space="0" w:color="000000"/>
@@ -377,7 +377,7 @@
         </w:tc>
         <w:tc>
           <w:tcPr>
-            <w:tcW w:w="5713" w:type="dxa"/>
+            <w:tcW w:w="6378" w:type="dxa"/>
             <w:tcBorders>
               <w:top w:val="single" w:sz="8" w:space="0" w:color="000000"/>
               <w:bottom w:val="single" w:sz="8" w:space="0" w:color="000000"/>
@@ -408,7 +408,7 @@
         </w:trPr>
         <w:tc>
           <w:tcPr>
-            <w:tcW w:w="3825" w:type="dxa"/>
+            <w:tcW w:w="3211" w:type="dxa"/>
             <w:gridSpan w:val="2"/>
             <w:tcBorders>
               <w:left w:val="single" w:sz="8" w:space="0" w:color="000000"/>
@@ -474,7 +474,7 @@
         </w:tc>
         <w:tc>
           <w:tcPr>
-            <w:tcW w:w="5713" w:type="dxa"/>
+            <w:tcW w:w="6378" w:type="dxa"/>
             <w:tcBorders>
               <w:bottom w:val="single" w:sz="8" w:space="0" w:color="000000"/>
               <w:right w:val="single" w:sz="8" w:space="0" w:color="000000"/>
@@ -504,7 +504,7 @@
         </w:trPr>
         <w:tc>
           <w:tcPr>
-            <w:tcW w:w="3825" w:type="dxa"/>
+            <w:tcW w:w="3211" w:type="dxa"/>
             <w:gridSpan w:val="2"/>
             <w:tcBorders>
               <w:left w:val="single" w:sz="8" w:space="0" w:color="000000"/>
@@ -614,7 +614,7 @@
         </w:tc>
         <w:tc>
           <w:tcPr>
-            <w:tcW w:w="5713" w:type="dxa"/>
+            <w:tcW w:w="6378" w:type="dxa"/>
             <w:tcBorders>
               <w:bottom w:val="single" w:sz="8" w:space="0" w:color="000000"/>
               <w:right w:val="single" w:sz="8" w:space="0" w:color="000000"/>
@@ -644,7 +644,7 @@
         </w:trPr>
         <w:tc>
           <w:tcPr>
-            <w:tcW w:w="3825" w:type="dxa"/>
+            <w:tcW w:w="3211" w:type="dxa"/>
             <w:gridSpan w:val="2"/>
             <w:tcBorders>
               <w:left w:val="single" w:sz="8" w:space="0" w:color="000000"/>
@@ -781,7 +781,7 @@
         </w:tc>
         <w:tc>
           <w:tcPr>
-            <w:tcW w:w="5713" w:type="dxa"/>
+            <w:tcW w:w="6378" w:type="dxa"/>
             <w:tcBorders>
               <w:bottom w:val="single" w:sz="8" w:space="0" w:color="000000"/>
               <w:right w:val="single" w:sz="8" w:space="0" w:color="000000"/>
@@ -811,7 +811,7 @@
         </w:trPr>
         <w:tc>
           <w:tcPr>
-            <w:tcW w:w="3825" w:type="dxa"/>
+            <w:tcW w:w="3211" w:type="dxa"/>
             <w:gridSpan w:val="2"/>
             <w:tcBorders>
               <w:left w:val="single" w:sz="8" w:space="0" w:color="000000"/>
@@ -914,7 +914,7 @@
         </w:tc>
         <w:tc>
           <w:tcPr>
-            <w:tcW w:w="5713" w:type="dxa"/>
+            <w:tcW w:w="6378" w:type="dxa"/>
             <w:tcBorders>
               <w:bottom w:val="single" w:sz="8" w:space="0" w:color="000000"/>
               <w:right w:val="single" w:sz="8" w:space="0" w:color="000000"/>
@@ -944,7 +944,7 @@
         </w:trPr>
         <w:tc>
           <w:tcPr>
-            <w:tcW w:w="3825" w:type="dxa"/>
+            <w:tcW w:w="3211" w:type="dxa"/>
             <w:gridSpan w:val="2"/>
             <w:tcBorders>
               <w:left w:val="single" w:sz="8" w:space="0" w:color="000000"/>
@@ -1092,7 +1092,7 @@
         </w:tc>
         <w:tc>
           <w:tcPr>
-            <w:tcW w:w="5713" w:type="dxa"/>
+            <w:tcW w:w="6378" w:type="dxa"/>
             <w:tcBorders>
               <w:bottom w:val="single" w:sz="8" w:space="0" w:color="000000"/>
               <w:right w:val="single" w:sz="8" w:space="0" w:color="000000"/>
@@ -1123,7 +1123,7 @@
         </w:trPr>
         <w:tc>
           <w:tcPr>
-            <w:tcW w:w="9538" w:type="dxa"/>
+            <w:tcW w:w="9589" w:type="dxa"/>
             <w:gridSpan w:val="3"/>
             <w:tcBorders>
               <w:left w:val="single" w:sz="8" w:space="0" w:color="000000"/>
@@ -1154,7 +1154,7 @@
         </w:trPr>
         <w:tc>
           <w:tcPr>
-            <w:tcW w:w="3825" w:type="dxa"/>
+            <w:tcW w:w="3211" w:type="dxa"/>
             <w:gridSpan w:val="2"/>
             <w:tcBorders>
               <w:left w:val="single" w:sz="8" w:space="0" w:color="000000"/>
@@ -1243,7 +1243,7 @@
         </w:tc>
         <w:tc>
           <w:tcPr>
-            <w:tcW w:w="5713" w:type="dxa"/>
+            <w:tcW w:w="6378" w:type="dxa"/>
             <w:tcBorders>
               <w:bottom w:val="single" w:sz="8" w:space="0" w:color="000000"/>
               <w:right w:val="single" w:sz="8" w:space="0" w:color="000000"/>
@@ -1273,7 +1273,7 @@
         </w:trPr>
         <w:tc>
           <w:tcPr>
-            <w:tcW w:w="3825" w:type="dxa"/>
+            <w:tcW w:w="3211" w:type="dxa"/>
             <w:gridSpan w:val="2"/>
             <w:tcBorders>
               <w:left w:val="single" w:sz="8" w:space="0" w:color="000000"/>
@@ -1470,7 +1470,7 @@
         </w:tc>
         <w:tc>
           <w:tcPr>
-            <w:tcW w:w="5713" w:type="dxa"/>
+            <w:tcW w:w="6378" w:type="dxa"/>
             <w:tcBorders>
               <w:bottom w:val="single" w:sz="8" w:space="0" w:color="000000"/>
               <w:right w:val="single" w:sz="8" w:space="0" w:color="000000"/>
@@ -1501,7 +1501,7 @@
         </w:trPr>
         <w:tc>
           <w:tcPr>
-            <w:tcW w:w="9538" w:type="dxa"/>
+            <w:tcW w:w="9589" w:type="dxa"/>
             <w:gridSpan w:val="3"/>
             <w:tcBorders>
               <w:left w:val="single" w:sz="8" w:space="0" w:color="000000"/>
@@ -1542,7 +1542,7 @@
         </w:trPr>
         <w:tc>
           <w:tcPr>
-            <w:tcW w:w="3825" w:type="dxa"/>
+            <w:tcW w:w="3211" w:type="dxa"/>
             <w:gridSpan w:val="2"/>
             <w:tcBorders>
               <w:left w:val="single" w:sz="8" w:space="0" w:color="000000"/>
@@ -1696,7 +1696,7 @@
         </w:tc>
         <w:tc>
           <w:tcPr>
-            <w:tcW w:w="5713" w:type="dxa"/>
+            <w:tcW w:w="6378" w:type="dxa"/>
             <w:tcBorders>
               <w:bottom w:val="single" w:sz="8" w:space="0" w:color="000000"/>
               <w:right w:val="single" w:sz="8" w:space="0" w:color="000000"/>
@@ -1761,7 +1761,7 @@
         </w:tc>
         <w:tc>
           <w:tcPr>
-            <w:tcW w:w="3592" w:type="dxa"/>
+            <w:tcW w:w="2978" w:type="dxa"/>
             <w:tcBorders>
               <w:bottom w:val="single" w:sz="8" w:space="0" w:color="000000"/>
               <w:right w:val="single" w:sz="8" w:space="0" w:color="000000"/>
@@ -1927,7 +1927,7 @@
         </w:tc>
         <w:tc>
           <w:tcPr>
-            <w:tcW w:w="5713" w:type="dxa"/>
+            <w:tcW w:w="6378" w:type="dxa"/>
             <w:tcBorders>
               <w:bottom w:val="single" w:sz="8" w:space="0" w:color="000000"/>
               <w:right w:val="single" w:sz="8" w:space="0" w:color="000000"/>
@@ -1982,7 +1982,7 @@
         </w:tc>
         <w:tc>
           <w:tcPr>
-            <w:tcW w:w="3592" w:type="dxa"/>
+            <w:tcW w:w="2978" w:type="dxa"/>
             <w:tcBorders>
               <w:bottom w:val="single" w:sz="8" w:space="0" w:color="000000"/>
               <w:right w:val="single" w:sz="8" w:space="0" w:color="000000"/>
@@ -2166,7 +2166,7 @@
         </w:tc>
         <w:tc>
           <w:tcPr>
-            <w:tcW w:w="5713" w:type="dxa"/>
+            <w:tcW w:w="6378" w:type="dxa"/>
             <w:tcBorders>
               <w:bottom w:val="single" w:sz="8" w:space="0" w:color="000000"/>
               <w:right w:val="single" w:sz="8" w:space="0" w:color="000000"/>
@@ -2218,7 +2218,7 @@
         </w:tc>
         <w:tc>
           <w:tcPr>
-            <w:tcW w:w="3592" w:type="dxa"/>
+            <w:tcW w:w="2978" w:type="dxa"/>
             <w:tcBorders>
               <w:right w:val="single" w:sz="8" w:space="0" w:color="000000"/>
             </w:tcBorders>
@@ -2321,7 +2321,7 @@
         </w:tc>
         <w:tc>
           <w:tcPr>
-            <w:tcW w:w="5713" w:type="dxa"/>
+            <w:tcW w:w="6378" w:type="dxa"/>
             <w:tcBorders>
               <w:right w:val="single" w:sz="8" w:space="0" w:color="000000"/>
             </w:tcBorders>
@@ -2350,7 +2350,7 @@
         </w:trPr>
         <w:tc>
           <w:tcPr>
-            <w:tcW w:w="3825" w:type="dxa"/>
+            <w:tcW w:w="3211" w:type="dxa"/>
             <w:gridSpan w:val="2"/>
             <w:tcBorders>
               <w:right w:val="single" w:sz="8" w:space="0" w:color="000000"/>
@@ -2379,7 +2379,6 @@
                 <w:szCs w:val="20"/>
                 <w:lang w:val="en-US"/>
               </w:rPr>
-              <w:lastRenderedPageBreak/>
               <w:t xml:space="preserve">Detailed </w:t>
             </w:r>
             <w:proofErr w:type="spellStart"/>
@@ -2406,7 +2405,7 @@
         </w:tc>
         <w:tc>
           <w:tcPr>
-            <w:tcW w:w="5713" w:type="dxa"/>
+            <w:tcW w:w="6378" w:type="dxa"/>
             <w:tcBorders>
               <w:right w:val="single" w:sz="8" w:space="0" w:color="000000"/>
             </w:tcBorders>
@@ -2454,7 +2453,7 @@
         </w:trPr>
         <w:tc>
           <w:tcPr>
-            <w:tcW w:w="3825" w:type="dxa"/>
+            <w:tcW w:w="3211" w:type="dxa"/>
             <w:gridSpan w:val="2"/>
             <w:tcBorders>
               <w:right w:val="single" w:sz="8" w:space="0" w:color="000000"/>
@@ -2489,7 +2488,7 @@
         </w:tc>
         <w:tc>
           <w:tcPr>
-            <w:tcW w:w="5713" w:type="dxa"/>
+            <w:tcW w:w="6378" w:type="dxa"/>
             <w:tcBorders>
               <w:right w:val="single" w:sz="8" w:space="0" w:color="000000"/>
             </w:tcBorders>
@@ -2529,7 +2528,7 @@
         </w:trPr>
         <w:tc>
           <w:tcPr>
-            <w:tcW w:w="3825" w:type="dxa"/>
+            <w:tcW w:w="3211" w:type="dxa"/>
             <w:gridSpan w:val="2"/>
             <w:tcBorders>
               <w:bottom w:val="single" w:sz="8" w:space="0" w:color="000000"/>
@@ -2568,7 +2567,7 @@
         </w:tc>
         <w:tc>
           <w:tcPr>
-            <w:tcW w:w="5713" w:type="dxa"/>
+            <w:tcW w:w="6378" w:type="dxa"/>
             <w:tcBorders>
               <w:bottom w:val="single" w:sz="8" w:space="0" w:color="000000"/>
               <w:right w:val="single" w:sz="8" w:space="0" w:color="000000"/>
@@ -2659,6 +2658,16 @@
           <w:bCs/>
           <w:sz w:val="24"/>
         </w:rPr>
+        <w:br w:type="page"/>
+      </w:r>
+      <w:r>
+        <w:rPr>
+          <w:rFonts w:cs="Arial"/>
+          <w:b/>
+          <w:bCs/>
+          <w:sz w:val="24"/>
+        </w:rPr>
+        <w:lastRenderedPageBreak/>
         <w:t>Qualification Strategy</w:t>
       </w:r>
     </w:p>
@@ -3320,7 +3329,7 @@
     </w:p>
     <w:tbl>
       <w:tblPr>
-        <w:tblW w:w="9482" w:type="dxa"/>
+        <w:tblW w:w="9702" w:type="dxa"/>
         <w:jc w:val="center"/>
         <w:tblBorders>
           <w:top w:val="single" w:sz="4" w:space="0" w:color="000000"/>
@@ -3334,8 +3343,8 @@
         <w:tblLook w:val="0400" w:firstRow="0" w:lastRow="0" w:firstColumn="0" w:lastColumn="0" w:noHBand="0" w:noVBand="1"/>
       </w:tblPr>
       <w:tblGrid>
-        <w:gridCol w:w="3369"/>
-        <w:gridCol w:w="6113"/>
+        <w:gridCol w:w="1843"/>
+        <w:gridCol w:w="7859"/>
       </w:tblGrid>
       <w:tr>
         <w:trPr>
@@ -3343,7 +3352,7 @@
         </w:trPr>
         <w:tc>
           <w:tcPr>
-            <w:tcW w:w="3369" w:type="dxa"/>
+            <w:tcW w:w="1843" w:type="dxa"/>
             <w:shd w:val="clear" w:color="auto" w:fill="FFFFFF"/>
           </w:tcPr>
           <w:p>
@@ -3373,7 +3382,7 @@
         </w:tc>
         <w:tc>
           <w:tcPr>
-            <w:tcW w:w="6113" w:type="dxa"/>
+            <w:tcW w:w="7859" w:type="dxa"/>
             <w:shd w:val="clear" w:color="auto" w:fill="FFFFFF"/>
           </w:tcPr>
           <w:p>
@@ -3404,7 +3413,7 @@
         </w:trPr>
         <w:tc>
           <w:tcPr>
-            <w:tcW w:w="3369" w:type="dxa"/>
+            <w:tcW w:w="1843" w:type="dxa"/>
             <w:shd w:val="clear" w:color="auto" w:fill="FFFFFF"/>
           </w:tcPr>
           <w:p>
@@ -3476,7 +3485,7 @@
         </w:tc>
         <w:tc>
           <w:tcPr>
-            <w:tcW w:w="6113" w:type="dxa"/>
+            <w:tcW w:w="7859" w:type="dxa"/>
             <w:shd w:val="clear" w:color="auto" w:fill="FFFFFF"/>
           </w:tcPr>
           <w:p>
@@ -3501,7 +3510,7 @@
         </w:trPr>
         <w:tc>
           <w:tcPr>
-            <w:tcW w:w="3369" w:type="dxa"/>
+            <w:tcW w:w="1843" w:type="dxa"/>
             <w:shd w:val="clear" w:color="auto" w:fill="FFFFFF"/>
           </w:tcPr>
           <w:p>
@@ -3525,7 +3534,7 @@
         </w:tc>
         <w:tc>
           <w:tcPr>
-            <w:tcW w:w="6113" w:type="dxa"/>
+            <w:tcW w:w="7859" w:type="dxa"/>
             <w:shd w:val="clear" w:color="auto" w:fill="FFFFFF"/>
           </w:tcPr>
           <w:p>
@@ -3560,7 +3569,7 @@
         </w:trPr>
         <w:tc>
           <w:tcPr>
-            <w:tcW w:w="3369" w:type="dxa"/>
+            <w:tcW w:w="1843" w:type="dxa"/>
             <w:shd w:val="clear" w:color="auto" w:fill="FFFFFF"/>
           </w:tcPr>
           <w:p>
@@ -3603,7 +3612,7 @@
         </w:tc>
         <w:tc>
           <w:tcPr>
-            <w:tcW w:w="6113" w:type="dxa"/>
+            <w:tcW w:w="7859" w:type="dxa"/>
             <w:shd w:val="clear" w:color="auto" w:fill="FFFFFF"/>
           </w:tcPr>
           <w:p>
@@ -3638,7 +3647,7 @@
         </w:trPr>
         <w:tc>
           <w:tcPr>
-            <w:tcW w:w="3369" w:type="dxa"/>
+            <w:tcW w:w="1843" w:type="dxa"/>
             <w:shd w:val="clear" w:color="auto" w:fill="FFFFFF"/>
           </w:tcPr>
           <w:p>
@@ -3660,7 +3669,7 @@
         </w:tc>
         <w:tc>
           <w:tcPr>
-            <w:tcW w:w="6113" w:type="dxa"/>
+            <w:tcW w:w="7859" w:type="dxa"/>
             <w:shd w:val="clear" w:color="auto" w:fill="FFFFFF"/>
           </w:tcPr>
           <w:p>
@@ -3681,7 +3690,7 @@
         </w:trPr>
         <w:tc>
           <w:tcPr>
-            <w:tcW w:w="3369" w:type="dxa"/>
+            <w:tcW w:w="1843" w:type="dxa"/>
             <w:shd w:val="clear" w:color="auto" w:fill="FFFFFF"/>
           </w:tcPr>
           <w:p>
@@ -3703,7 +3712,7 @@
         </w:tc>
         <w:tc>
           <w:tcPr>
-            <w:tcW w:w="6113" w:type="dxa"/>
+            <w:tcW w:w="7859" w:type="dxa"/>
             <w:shd w:val="clear" w:color="auto" w:fill="FFFFFF"/>
           </w:tcPr>
           <w:p>
@@ -3727,7 +3736,7 @@
         </w:trPr>
         <w:tc>
           <w:tcPr>
-            <w:tcW w:w="3369" w:type="dxa"/>
+            <w:tcW w:w="1843" w:type="dxa"/>
             <w:shd w:val="clear" w:color="auto" w:fill="FFFFFF"/>
           </w:tcPr>
           <w:p>
@@ -3749,7 +3758,7 @@
         </w:tc>
         <w:tc>
           <w:tcPr>
-            <w:tcW w:w="6113" w:type="dxa"/>
+            <w:tcW w:w="7859" w:type="dxa"/>
             <w:shd w:val="clear" w:color="auto" w:fill="FFFFFF"/>
           </w:tcPr>
           <w:p>
@@ -3770,7 +3779,7 @@
         </w:trPr>
         <w:tc>
           <w:tcPr>
-            <w:tcW w:w="3369" w:type="dxa"/>
+            <w:tcW w:w="1843" w:type="dxa"/>
             <w:shd w:val="clear" w:color="auto" w:fill="FFFFFF"/>
           </w:tcPr>
           <w:p>
@@ -3792,7 +3801,7 @@
         </w:tc>
         <w:tc>
           <w:tcPr>
-            <w:tcW w:w="6113" w:type="dxa"/>
+            <w:tcW w:w="7859" w:type="dxa"/>
             <w:shd w:val="clear" w:color="auto" w:fill="FFFFFF"/>
           </w:tcPr>
           <w:p>
@@ -3813,7 +3822,7 @@
         </w:trPr>
         <w:tc>
           <w:tcPr>
-            <w:tcW w:w="3369" w:type="dxa"/>
+            <w:tcW w:w="1843" w:type="dxa"/>
             <w:shd w:val="clear" w:color="auto" w:fill="FFFFFF"/>
           </w:tcPr>
           <w:p>
@@ -3836,7 +3845,7 @@
         </w:tc>
         <w:tc>
           <w:tcPr>
-            <w:tcW w:w="6113" w:type="dxa"/>
+            <w:tcW w:w="7859" w:type="dxa"/>
             <w:shd w:val="clear" w:color="auto" w:fill="FFFFFF"/>
           </w:tcPr>
           <w:p>
@@ -3857,29 +3866,46 @@
         </w:trPr>
         <w:tc>
           <w:tcPr>
-            <w:tcW w:w="3369" w:type="dxa"/>
+            <w:tcW w:w="1843" w:type="dxa"/>
             <w:shd w:val="clear" w:color="auto" w:fill="FFFFFF"/>
           </w:tcPr>
           <w:p>
             <w:pPr>
               <w:rPr>
-                <w:sz w:val="20"/>
-                <w:szCs w:val="20"/>
-              </w:rPr>
-            </w:pPr>
-            <w:r>
-              <w:rPr>
-                <w:b/>
-                <w:sz w:val="20"/>
-                <w:szCs w:val="20"/>
-              </w:rPr>
-              <w:t>Initial system state</w:t>
-            </w:r>
-          </w:p>
-        </w:tc>
-        <w:tc>
-          <w:tcPr>
-            <w:tcW w:w="6113" w:type="dxa"/>
+                <w:b/>
+                <w:sz w:val="20"/>
+                <w:szCs w:val="20"/>
+              </w:rPr>
+            </w:pPr>
+            <w:r>
+              <w:rPr>
+                <w:b/>
+                <w:sz w:val="20"/>
+                <w:szCs w:val="20"/>
+              </w:rPr>
+              <w:t xml:space="preserve">Initial </w:t>
+            </w:r>
+          </w:p>
+          <w:p>
+            <w:pPr>
+              <w:rPr>
+                <w:sz w:val="20"/>
+                <w:szCs w:val="20"/>
+              </w:rPr>
+            </w:pPr>
+            <w:r>
+              <w:rPr>
+                <w:b/>
+                <w:sz w:val="20"/>
+                <w:szCs w:val="20"/>
+              </w:rPr>
+              <w:t>system state</w:t>
+            </w:r>
+          </w:p>
+        </w:tc>
+        <w:tc>
+          <w:tcPr>
+            <w:tcW w:w="7859" w:type="dxa"/>
             <w:shd w:val="clear" w:color="auto" w:fill="FFFFFF"/>
           </w:tcPr>
           <w:p>
@@ -3900,7 +3926,7 @@
         </w:trPr>
         <w:tc>
           <w:tcPr>
-            <w:tcW w:w="3369" w:type="dxa"/>
+            <w:tcW w:w="1843" w:type="dxa"/>
             <w:shd w:val="clear" w:color="auto" w:fill="FFFFFF"/>
           </w:tcPr>
           <w:p>
@@ -3923,7 +3949,7 @@
         </w:tc>
         <w:tc>
           <w:tcPr>
-            <w:tcW w:w="6113" w:type="dxa"/>
+            <w:tcW w:w="7859" w:type="dxa"/>
             <w:shd w:val="clear" w:color="auto" w:fill="FFFFFF"/>
           </w:tcPr>
           <w:p>
@@ -3944,7 +3970,7 @@
         </w:trPr>
         <w:tc>
           <w:tcPr>
-            <w:tcW w:w="3369" w:type="dxa"/>
+            <w:tcW w:w="1843" w:type="dxa"/>
             <w:shd w:val="clear" w:color="auto" w:fill="FFFFFF"/>
           </w:tcPr>
           <w:p>
@@ -3966,7 +3992,7 @@
         </w:tc>
         <w:tc>
           <w:tcPr>
-            <w:tcW w:w="6113" w:type="dxa"/>
+            <w:tcW w:w="7859" w:type="dxa"/>
             <w:shd w:val="clear" w:color="auto" w:fill="FFFFFF"/>
           </w:tcPr>
           <w:p>
@@ -3987,7 +4013,7 @@
         </w:trPr>
         <w:tc>
           <w:tcPr>
-            <w:tcW w:w="3369" w:type="dxa"/>
+            <w:tcW w:w="1843" w:type="dxa"/>
             <w:shd w:val="clear" w:color="auto" w:fill="FFFFFF"/>
           </w:tcPr>
           <w:p>
@@ -4009,7 +4035,7 @@
         </w:tc>
         <w:tc>
           <w:tcPr>
-            <w:tcW w:w="6113" w:type="dxa"/>
+            <w:tcW w:w="7859" w:type="dxa"/>
             <w:shd w:val="clear" w:color="auto" w:fill="FFFFFF"/>
           </w:tcPr>
           <w:p>
@@ -4030,7 +4056,7 @@
         </w:trPr>
         <w:tc>
           <w:tcPr>
-            <w:tcW w:w="3369" w:type="dxa"/>
+            <w:tcW w:w="1843" w:type="dxa"/>
             <w:shd w:val="clear" w:color="auto" w:fill="FFFFFF"/>
           </w:tcPr>
           <w:p>
@@ -4053,7 +4079,7 @@
         </w:tc>
         <w:tc>
           <w:tcPr>
-            <w:tcW w:w="6113" w:type="dxa"/>
+            <w:tcW w:w="7859" w:type="dxa"/>
             <w:shd w:val="clear" w:color="auto" w:fill="FFFFFF"/>
           </w:tcPr>
           <w:p>
@@ -4811,7 +4837,7 @@
     </w:p>
     <w:tbl>
       <w:tblPr>
-        <w:tblW w:w="9353" w:type="dxa"/>
+        <w:tblW w:w="9495" w:type="dxa"/>
         <w:jc w:val="center"/>
         <w:tblBorders>
           <w:top w:val="single" w:sz="4" w:space="0" w:color="000000"/>
@@ -4825,8 +4851,8 @@
         <w:tblLook w:val="0400" w:firstRow="0" w:lastRow="0" w:firstColumn="0" w:lastColumn="0" w:noHBand="0" w:noVBand="1"/>
       </w:tblPr>
       <w:tblGrid>
-        <w:gridCol w:w="3369"/>
-        <w:gridCol w:w="5984"/>
+        <w:gridCol w:w="1843"/>
+        <w:gridCol w:w="7652"/>
       </w:tblGrid>
       <w:tr>
         <w:trPr>
@@ -4834,7 +4860,7 @@
         </w:trPr>
         <w:tc>
           <w:tcPr>
-            <w:tcW w:w="3369" w:type="dxa"/>
+            <w:tcW w:w="1843" w:type="dxa"/>
             <w:shd w:val="clear" w:color="auto" w:fill="FFFFFF"/>
           </w:tcPr>
           <w:p>
@@ -4849,16 +4875,25 @@
             </w:pPr>
             <w:r>
               <w:rPr>
-                <w:sz w:val="20"/>
-                <w:szCs w:val="20"/>
-              </w:rPr>
-              <w:t>Title of Experiment</w:t>
-            </w:r>
-          </w:p>
-        </w:tc>
-        <w:tc>
-          <w:tcPr>
-            <w:tcW w:w="5984" w:type="dxa"/>
+                <w:b/>
+                <w:bCs/>
+                <w:sz w:val="20"/>
+                <w:szCs w:val="20"/>
+              </w:rPr>
+              <w:t>Title</w:t>
+            </w:r>
+            <w:r>
+              <w:rPr>
+                <w:sz w:val="20"/>
+                <w:szCs w:val="20"/>
+              </w:rPr>
+              <w:t xml:space="preserve"> of Experiment</w:t>
+            </w:r>
+          </w:p>
+        </w:tc>
+        <w:tc>
+          <w:tcPr>
+            <w:tcW w:w="7652" w:type="dxa"/>
             <w:shd w:val="clear" w:color="auto" w:fill="FFFFFF"/>
           </w:tcPr>
           <w:p>
@@ -4880,7 +4915,7 @@
         </w:trPr>
         <w:tc>
           <w:tcPr>
-            <w:tcW w:w="3369" w:type="dxa"/>
+            <w:tcW w:w="1843" w:type="dxa"/>
             <w:shd w:val="clear" w:color="auto" w:fill="FFFFFF"/>
           </w:tcPr>
           <w:p>
@@ -4905,7 +4940,7 @@
         </w:tc>
         <w:tc>
           <w:tcPr>
-            <w:tcW w:w="5984" w:type="dxa"/>
+            <w:tcW w:w="7652" w:type="dxa"/>
             <w:shd w:val="clear" w:color="auto" w:fill="FFFFFF"/>
           </w:tcPr>
           <w:p>
@@ -4927,7 +4962,7 @@
         </w:trPr>
         <w:tc>
           <w:tcPr>
-            <w:tcW w:w="3369" w:type="dxa"/>
+            <w:tcW w:w="1843" w:type="dxa"/>
             <w:shd w:val="clear" w:color="auto" w:fill="FFFFFF"/>
           </w:tcPr>
           <w:p>
@@ -4952,7 +4987,7 @@
         </w:tc>
         <w:tc>
           <w:tcPr>
-            <w:tcW w:w="5984" w:type="dxa"/>
+            <w:tcW w:w="7652" w:type="dxa"/>
             <w:shd w:val="clear" w:color="auto" w:fill="FFFFFF"/>
           </w:tcPr>
           <w:p>
@@ -4974,7 +5009,7 @@
         </w:trPr>
         <w:tc>
           <w:tcPr>
-            <w:tcW w:w="3369" w:type="dxa"/>
+            <w:tcW w:w="1843" w:type="dxa"/>
             <w:shd w:val="clear" w:color="auto" w:fill="FFFFFF"/>
           </w:tcPr>
           <w:p>
@@ -4999,7 +5034,7 @@
         </w:tc>
         <w:tc>
           <w:tcPr>
-            <w:tcW w:w="5984" w:type="dxa"/>
+            <w:tcW w:w="7652" w:type="dxa"/>
             <w:shd w:val="clear" w:color="auto" w:fill="FFFFFF"/>
           </w:tcPr>
           <w:p>
@@ -5021,7 +5056,7 @@
         </w:trPr>
         <w:tc>
           <w:tcPr>
-            <w:tcW w:w="3369" w:type="dxa"/>
+            <w:tcW w:w="1843" w:type="dxa"/>
             <w:shd w:val="clear" w:color="auto" w:fill="FFFFFF"/>
           </w:tcPr>
           <w:p>
@@ -5065,7 +5100,7 @@
         </w:tc>
         <w:tc>
           <w:tcPr>
-            <w:tcW w:w="5984" w:type="dxa"/>
+            <w:tcW w:w="7652" w:type="dxa"/>
             <w:shd w:val="clear" w:color="auto" w:fill="FFFFFF"/>
           </w:tcPr>
           <w:p>
@@ -5087,7 +5122,7 @@
         </w:trPr>
         <w:tc>
           <w:tcPr>
-            <w:tcW w:w="3369" w:type="dxa"/>
+            <w:tcW w:w="1843" w:type="dxa"/>
             <w:shd w:val="clear" w:color="auto" w:fill="FFFFFF"/>
           </w:tcPr>
           <w:p>
@@ -5121,7 +5156,7 @@
         </w:tc>
         <w:tc>
           <w:tcPr>
-            <w:tcW w:w="5984" w:type="dxa"/>
+            <w:tcW w:w="7652" w:type="dxa"/>
             <w:shd w:val="clear" w:color="auto" w:fill="FFFFFF"/>
           </w:tcPr>
           <w:p>
@@ -5148,7 +5183,7 @@
         </w:trPr>
         <w:tc>
           <w:tcPr>
-            <w:tcW w:w="3369" w:type="dxa"/>
+            <w:tcW w:w="1843" w:type="dxa"/>
             <w:shd w:val="clear" w:color="auto" w:fill="FFFFFF"/>
           </w:tcPr>
           <w:p>
@@ -5174,7 +5209,7 @@
         </w:tc>
         <w:tc>
           <w:tcPr>
-            <w:tcW w:w="5984" w:type="dxa"/>
+            <w:tcW w:w="7652" w:type="dxa"/>
             <w:shd w:val="clear" w:color="auto" w:fill="FFFFFF"/>
           </w:tcPr>
           <w:p>
@@ -5201,7 +5236,7 @@
         </w:trPr>
         <w:tc>
           <w:tcPr>
-            <w:tcW w:w="3369" w:type="dxa"/>
+            <w:tcW w:w="1843" w:type="dxa"/>
             <w:shd w:val="clear" w:color="auto" w:fill="FFFFFF"/>
           </w:tcPr>
           <w:p>
@@ -5227,7 +5262,7 @@
         </w:tc>
         <w:tc>
           <w:tcPr>
-            <w:tcW w:w="5984" w:type="dxa"/>
+            <w:tcW w:w="7652" w:type="dxa"/>
             <w:shd w:val="clear" w:color="auto" w:fill="FFFFFF"/>
           </w:tcPr>
           <w:p>
@@ -5254,7 +5289,7 @@
         </w:trPr>
         <w:tc>
           <w:tcPr>
-            <w:tcW w:w="3369" w:type="dxa"/>
+            <w:tcW w:w="1843" w:type="dxa"/>
             <w:shd w:val="clear" w:color="auto" w:fill="FFFFFF"/>
           </w:tcPr>
           <w:p>
@@ -5287,7 +5322,7 @@
         </w:tc>
         <w:tc>
           <w:tcPr>
-            <w:tcW w:w="5984" w:type="dxa"/>
+            <w:tcW w:w="7652" w:type="dxa"/>
             <w:shd w:val="clear" w:color="auto" w:fill="FFFFFF"/>
           </w:tcPr>
           <w:p>
@@ -5307,7 +5342,7 @@
         </w:trPr>
         <w:tc>
           <w:tcPr>
-            <w:tcW w:w="3369" w:type="dxa"/>
+            <w:tcW w:w="1843" w:type="dxa"/>
             <w:shd w:val="clear" w:color="auto" w:fill="FFFFFF"/>
           </w:tcPr>
           <w:p>
@@ -5333,7 +5368,7 @@
         </w:tc>
         <w:tc>
           <w:tcPr>
-            <w:tcW w:w="5984" w:type="dxa"/>
+            <w:tcW w:w="7652" w:type="dxa"/>
             <w:shd w:val="clear" w:color="auto" w:fill="FFFFFF"/>
           </w:tcPr>
           <w:p>
@@ -5353,7 +5388,7 @@
         </w:trPr>
         <w:tc>
           <w:tcPr>
-            <w:tcW w:w="3369" w:type="dxa"/>
+            <w:tcW w:w="1843" w:type="dxa"/>
             <w:shd w:val="clear" w:color="auto" w:fill="FFFFFF"/>
           </w:tcPr>
           <w:p>
@@ -5395,7 +5430,7 @@
         </w:tc>
         <w:tc>
           <w:tcPr>
-            <w:tcW w:w="5984" w:type="dxa"/>
+            <w:tcW w:w="7652" w:type="dxa"/>
             <w:shd w:val="clear" w:color="auto" w:fill="FFFFFF"/>
           </w:tcPr>
           <w:p>

</xml_diff>